<commit_message>
CCA 3.05 인프라 자동화 Upload!
</commit_message>
<xml_diff>
--- a/AWS강의/수업내용 자체정리/AWS Academy Cloud Computing Architecture (CCA)/Section2 자동화와 서버리스 아키텍처/CCA 3.05 인프라 자동화.docx
+++ b/AWS강의/수업내용 자체정리/AWS Academy Cloud Computing Architecture (CCA)/Section2 자동화와 서버리스 아키텍처/CCA 3.05 인프라 자동화.docx
@@ -31,6 +31,315 @@
       <w:pPr>
         <w:pStyle w:val="a3"/>
         <w:numPr>
+          <w:ilvl w:val="1"/>
+          <w:numId w:val="1"/>
+        </w:numPr>
+        <w:ind w:leftChars="0"/>
+      </w:pPr>
+      <w:r>
+        <w:rPr>
+          <w:rFonts w:hint="eastAsia"/>
+        </w:rPr>
+        <w:t>수동 구성의 문제점</w:t>
+      </w:r>
+    </w:p>
+    <w:p>
+      <w:pPr>
+        <w:pStyle w:val="a3"/>
+        <w:numPr>
+          <w:ilvl w:val="2"/>
+          <w:numId w:val="1"/>
+        </w:numPr>
+        <w:ind w:leftChars="0"/>
+      </w:pPr>
+      <w:r>
+        <w:rPr>
+          <w:rFonts w:hint="eastAsia"/>
+        </w:rPr>
+        <w:t>수동 프로세스:</w:t>
+      </w:r>
+      <w:r>
+        <w:t xml:space="preserve"> </w:t>
+      </w:r>
+      <w:r>
+        <w:rPr>
+          <w:rFonts w:hint="eastAsia"/>
+        </w:rPr>
+        <w:t xml:space="preserve">관리 콘솔을 통해 </w:t>
+      </w:r>
+      <w:r>
+        <w:t xml:space="preserve">AWS </w:t>
+      </w:r>
+      <w:r>
+        <w:rPr>
+          <w:rFonts w:hint="eastAsia"/>
+        </w:rPr>
+        <w:t>환경을 구성하는 것</w:t>
+      </w:r>
+    </w:p>
+    <w:p>
+      <w:pPr>
+        <w:pStyle w:val="a3"/>
+        <w:numPr>
+          <w:ilvl w:val="2"/>
+          <w:numId w:val="1"/>
+        </w:numPr>
+        <w:ind w:leftChars="0"/>
+      </w:pPr>
+      <w:r>
+        <w:rPr>
+          <w:rFonts w:hint="eastAsia"/>
+        </w:rPr>
+        <w:t>문제점 및 우려 사항</w:t>
+      </w:r>
+    </w:p>
+    <w:p>
+      <w:pPr>
+        <w:pStyle w:val="a3"/>
+        <w:numPr>
+          <w:ilvl w:val="3"/>
+          <w:numId w:val="1"/>
+        </w:numPr>
+        <w:ind w:leftChars="0"/>
+      </w:pPr>
+      <w:r>
+        <w:rPr>
+          <w:rFonts w:hint="eastAsia"/>
+        </w:rPr>
+        <w:t>안정성</w:t>
+      </w:r>
+    </w:p>
+    <w:p>
+      <w:pPr>
+        <w:pStyle w:val="a3"/>
+        <w:numPr>
+          <w:ilvl w:val="3"/>
+          <w:numId w:val="1"/>
+        </w:numPr>
+        <w:ind w:leftChars="0"/>
+      </w:pPr>
+      <w:r>
+        <w:rPr>
+          <w:rFonts w:hint="eastAsia"/>
+        </w:rPr>
+        <w:t>재현가능성</w:t>
+      </w:r>
+    </w:p>
+    <w:p>
+      <w:pPr>
+        <w:pStyle w:val="a3"/>
+        <w:numPr>
+          <w:ilvl w:val="3"/>
+          <w:numId w:val="1"/>
+        </w:numPr>
+        <w:ind w:leftChars="0"/>
+      </w:pPr>
+      <w:r>
+        <w:rPr>
+          <w:rFonts w:hint="eastAsia"/>
+        </w:rPr>
+        <w:t>설명서</w:t>
+      </w:r>
+    </w:p>
+    <w:p>
+      <w:pPr>
+        <w:pStyle w:val="a3"/>
+        <w:numPr>
+          <w:ilvl w:val="1"/>
+          <w:numId w:val="1"/>
+        </w:numPr>
+        <w:ind w:leftChars="0"/>
+      </w:pPr>
+      <w:r>
+        <w:rPr>
+          <w:rFonts w:hint="eastAsia"/>
+        </w:rPr>
+        <w:t>모범 사례</w:t>
+      </w:r>
+    </w:p>
+    <w:p>
+      <w:pPr>
+        <w:pStyle w:val="a3"/>
+        <w:numPr>
+          <w:ilvl w:val="2"/>
+          <w:numId w:val="1"/>
+        </w:numPr>
+        <w:ind w:leftChars="0"/>
+      </w:pPr>
+      <w:r>
+        <w:rPr>
+          <w:rFonts w:hint="eastAsia"/>
+        </w:rPr>
+        <w:t>환경 자동화</w:t>
+      </w:r>
+      <w:r>
+        <w:rPr>
+          <w:rFonts w:hint="eastAsia"/>
+        </w:rPr>
+        <w:t>:</w:t>
+      </w:r>
+      <w:r>
+        <w:t xml:space="preserve"> </w:t>
+      </w:r>
+      <w:r>
+        <w:rPr>
+          <w:rFonts w:hint="eastAsia"/>
+        </w:rPr>
+        <w:t>수동 프로세스를 제거하면 시스템의 확장성 및 일관성과 조직의 효율성을 개선</w:t>
+      </w:r>
+    </w:p>
+    <w:p>
+      <w:pPr>
+        <w:pStyle w:val="a3"/>
+        <w:numPr>
+          <w:ilvl w:val="2"/>
+          <w:numId w:val="1"/>
+        </w:numPr>
+        <w:ind w:leftChars="0"/>
+      </w:pPr>
+      <w:r>
+        <w:rPr>
+          <w:rFonts w:hint="eastAsia"/>
+        </w:rPr>
+        <w:t>삭제 가능한 리소스 사용:</w:t>
+      </w:r>
+      <w:r>
+        <w:t xml:space="preserve"> </w:t>
+      </w:r>
+      <w:r>
+        <w:rPr>
+          <w:rFonts w:hint="eastAsia"/>
+        </w:rPr>
+        <w:t>서버 및 기타 구성요소를 임시 리소스로 간주</w:t>
+      </w:r>
+    </w:p>
+    <w:p>
+      <w:pPr>
+        <w:pStyle w:val="a3"/>
+        <w:numPr>
+          <w:ilvl w:val="1"/>
+          <w:numId w:val="1"/>
+        </w:numPr>
+        <w:ind w:leftChars="0"/>
+      </w:pPr>
+      <w:r>
+        <w:rPr>
+          <w:rFonts w:hint="eastAsia"/>
+        </w:rPr>
+        <w:t>코드형 인프라:</w:t>
+      </w:r>
+      <w:r>
+        <w:t xml:space="preserve"> </w:t>
+      </w:r>
+      <w:r>
+        <w:rPr>
+          <w:rFonts w:hint="eastAsia"/>
+        </w:rPr>
+        <w:t xml:space="preserve">인프라를 생성하는 데 적용되는 </w:t>
+      </w:r>
+      <w:r>
+        <w:t>SW</w:t>
+      </w:r>
+      <w:r>
+        <w:rPr>
+          <w:rFonts w:hint="eastAsia"/>
+        </w:rPr>
+        <w:t>개발 기술,</w:t>
+      </w:r>
+      <w:r>
+        <w:t xml:space="preserve"> </w:t>
+      </w:r>
+      <w:r>
+        <w:rPr>
+          <w:rFonts w:hint="eastAsia"/>
+        </w:rPr>
+        <w:t>사례 및 도구</w:t>
+      </w:r>
+    </w:p>
+    <w:p>
+      <w:pPr>
+        <w:pStyle w:val="a3"/>
+        <w:numPr>
+          <w:ilvl w:val="1"/>
+          <w:numId w:val="1"/>
+        </w:numPr>
+        <w:ind w:leftChars="0"/>
+      </w:pPr>
+      <w:r>
+        <w:rPr>
+          <w:rFonts w:hint="eastAsia"/>
+        </w:rPr>
+        <w:t>인프라를 코드로 취급할 때의 이점</w:t>
+      </w:r>
+    </w:p>
+    <w:p>
+      <w:pPr>
+        <w:pStyle w:val="a3"/>
+        <w:numPr>
+          <w:ilvl w:val="2"/>
+          <w:numId w:val="1"/>
+        </w:numPr>
+        <w:ind w:leftChars="0"/>
+      </w:pPr>
+      <w:proofErr w:type="gramStart"/>
+      <w:r>
+        <w:rPr>
+          <w:rFonts w:hint="eastAsia"/>
+        </w:rPr>
+        <w:t xml:space="preserve">반복성 </w:t>
+      </w:r>
+      <w:r>
+        <w:t>/</w:t>
+      </w:r>
+      <w:proofErr w:type="gramEnd"/>
+      <w:r>
+        <w:t xml:space="preserve"> </w:t>
+      </w:r>
+      <w:r>
+        <w:rPr>
+          <w:rFonts w:hint="eastAsia"/>
+        </w:rPr>
+        <w:t>재사용성</w:t>
+      </w:r>
+    </w:p>
+    <w:p>
+      <w:pPr>
+        <w:pStyle w:val="a3"/>
+        <w:numPr>
+          <w:ilvl w:val="2"/>
+          <w:numId w:val="1"/>
+        </w:numPr>
+        <w:ind w:leftChars="0"/>
+      </w:pPr>
+      <w:r>
+        <w:rPr>
+          <w:rFonts w:hint="eastAsia"/>
+        </w:rPr>
+        <w:t>유지관리성,</w:t>
+      </w:r>
+      <w:r>
+        <w:t xml:space="preserve"> </w:t>
+      </w:r>
+      <w:r>
+        <w:rPr>
+          <w:rFonts w:hint="eastAsia"/>
+        </w:rPr>
+        <w:t>일관성 및 병렬화</w:t>
+      </w:r>
+    </w:p>
+    <w:p>
+      <w:pPr>
+        <w:pStyle w:val="a3"/>
+        <w:ind w:leftChars="0" w:left="1600"/>
+        <w:rPr>
+          <w:rFonts w:hint="eastAsia"/>
+        </w:rPr>
+      </w:pPr>
+    </w:p>
+    <w:p>
+      <w:pPr>
+        <w:pStyle w:val="a3"/>
+        <w:numPr>
           <w:ilvl w:val="0"/>
           <w:numId w:val="1"/>
         </w:numPr>
@@ -59,6 +368,298 @@
       <w:pPr>
         <w:pStyle w:val="a3"/>
         <w:numPr>
+          <w:ilvl w:val="1"/>
+          <w:numId w:val="1"/>
+        </w:numPr>
+        <w:ind w:leftChars="0"/>
+      </w:pPr>
+      <w:r>
+        <w:rPr>
+          <w:rFonts w:hint="eastAsia"/>
+        </w:rPr>
+        <w:t>C</w:t>
+      </w:r>
+      <w:r>
+        <w:t xml:space="preserve">loudFormation: </w:t>
+      </w:r>
+      <w:r>
+        <w:rPr>
+          <w:rFonts w:hint="eastAsia"/>
+        </w:rPr>
+        <w:t>코드형 인프라:</w:t>
+      </w:r>
+      <w:r>
+        <w:t xml:space="preserve"> </w:t>
+      </w:r>
+      <w:r>
+        <w:rPr>
+          <w:rFonts w:hint="eastAsia"/>
+        </w:rPr>
+        <w:t xml:space="preserve">템플릿을 통해 </w:t>
+      </w:r>
+      <w:r>
+        <w:t xml:space="preserve">AWS </w:t>
+      </w:r>
+      <w:r>
+        <w:rPr>
+          <w:rFonts w:hint="eastAsia"/>
+        </w:rPr>
+        <w:t>리소스를 시작,</w:t>
+      </w:r>
+      <w:r>
+        <w:t xml:space="preserve"> </w:t>
+      </w:r>
+      <w:r>
+        <w:rPr>
+          <w:rFonts w:hint="eastAsia"/>
+        </w:rPr>
+        <w:t>구성 및 연결할 수 있음</w:t>
+      </w:r>
+    </w:p>
+    <w:p>
+      <w:pPr>
+        <w:pStyle w:val="a3"/>
+        <w:numPr>
+          <w:ilvl w:val="2"/>
+          <w:numId w:val="1"/>
+        </w:numPr>
+        <w:ind w:leftChars="0"/>
+      </w:pPr>
+      <w:r>
+        <w:rPr>
+          <w:rFonts w:hint="eastAsia"/>
+        </w:rPr>
+        <w:t>템플릿</w:t>
+      </w:r>
+    </w:p>
+    <w:p>
+      <w:pPr>
+        <w:pStyle w:val="a3"/>
+        <w:numPr>
+          <w:ilvl w:val="3"/>
+          <w:numId w:val="1"/>
+        </w:numPr>
+        <w:ind w:leftChars="0"/>
+      </w:pPr>
+      <w:r>
+        <w:rPr>
+          <w:rFonts w:hint="eastAsia"/>
+        </w:rPr>
+        <w:t xml:space="preserve">리소스를 설명하는 </w:t>
+      </w:r>
+      <w:r>
+        <w:t xml:space="preserve">JSON </w:t>
+      </w:r>
+      <w:r>
+        <w:rPr>
+          <w:rFonts w:hint="eastAsia"/>
+        </w:rPr>
+        <w:t>형식 파일</w:t>
+      </w:r>
+    </w:p>
+    <w:p>
+      <w:pPr>
+        <w:pStyle w:val="a3"/>
+        <w:numPr>
+          <w:ilvl w:val="3"/>
+          <w:numId w:val="1"/>
+        </w:numPr>
+        <w:ind w:leftChars="0"/>
+      </w:pPr>
+      <w:r>
+        <w:rPr>
+          <w:rFonts w:hint="eastAsia"/>
+        </w:rPr>
+        <w:t>소스코드로 취급,</w:t>
+      </w:r>
+      <w:r>
+        <w:t xml:space="preserve"> </w:t>
+      </w:r>
+      <w:r>
+        <w:rPr>
+          <w:rFonts w:hint="eastAsia"/>
+        </w:rPr>
+        <w:t>저장소에 저장</w:t>
+      </w:r>
+    </w:p>
+    <w:p>
+      <w:pPr>
+        <w:pStyle w:val="a3"/>
+        <w:numPr>
+          <w:ilvl w:val="3"/>
+          <w:numId w:val="1"/>
+        </w:numPr>
+        <w:ind w:leftChars="0"/>
+      </w:pPr>
+      <w:r>
+        <w:rPr>
+          <w:rFonts w:hint="eastAsia"/>
+        </w:rPr>
+        <w:t>Y</w:t>
+      </w:r>
+      <w:r>
+        <w:t xml:space="preserve">AML </w:t>
+      </w:r>
+      <w:r>
+        <w:rPr>
+          <w:rFonts w:hint="eastAsia"/>
+        </w:rPr>
+        <w:t>형식 템플릿 지원</w:t>
+      </w:r>
+    </w:p>
+    <w:p>
+      <w:pPr>
+        <w:pStyle w:val="a3"/>
+        <w:numPr>
+          <w:ilvl w:val="2"/>
+          <w:numId w:val="1"/>
+        </w:numPr>
+        <w:ind w:leftChars="0"/>
+      </w:pPr>
+      <w:r>
+        <w:rPr>
+          <w:rFonts w:hint="eastAsia"/>
+        </w:rPr>
+        <w:t>A</w:t>
+      </w:r>
+      <w:r>
+        <w:t xml:space="preserve">WS </w:t>
+      </w:r>
+      <w:r>
+        <w:rPr>
+          <w:rFonts w:hint="eastAsia"/>
+        </w:rPr>
+        <w:t>C</w:t>
+      </w:r>
+      <w:r>
+        <w:t>loudFormation</w:t>
+      </w:r>
+      <w:r>
+        <w:rPr>
+          <w:rFonts w:hint="eastAsia"/>
+        </w:rPr>
+        <w:t xml:space="preserve"> 엔진</w:t>
+      </w:r>
+    </w:p>
+    <w:p>
+      <w:pPr>
+        <w:pStyle w:val="a3"/>
+        <w:numPr>
+          <w:ilvl w:val="3"/>
+          <w:numId w:val="1"/>
+        </w:numPr>
+        <w:ind w:leftChars="0"/>
+      </w:pPr>
+      <w:r>
+        <w:rPr>
+          <w:rFonts w:hint="eastAsia"/>
+        </w:rPr>
+        <w:t>A</w:t>
+      </w:r>
+      <w:r>
+        <w:t xml:space="preserve">WS </w:t>
+      </w:r>
+      <w:r>
+        <w:rPr>
+          <w:rFonts w:hint="eastAsia"/>
+        </w:rPr>
+        <w:t>서비스 구성 요소</w:t>
+      </w:r>
+    </w:p>
+    <w:p>
+      <w:pPr>
+        <w:pStyle w:val="a3"/>
+        <w:numPr>
+          <w:ilvl w:val="3"/>
+          <w:numId w:val="1"/>
+        </w:numPr>
+        <w:ind w:leftChars="0"/>
+      </w:pPr>
+      <w:r>
+        <w:rPr>
+          <w:rFonts w:hint="eastAsia"/>
+        </w:rPr>
+        <w:t>템플릿을 리소스 스택으로 해석</w:t>
+      </w:r>
+    </w:p>
+    <w:p>
+      <w:pPr>
+        <w:pStyle w:val="a3"/>
+        <w:numPr>
+          <w:ilvl w:val="2"/>
+          <w:numId w:val="1"/>
+        </w:numPr>
+        <w:ind w:leftChars="0"/>
+      </w:pPr>
+      <w:r>
+        <w:rPr>
+          <w:rFonts w:hint="eastAsia"/>
+        </w:rPr>
+        <w:lastRenderedPageBreak/>
+        <w:t>스택</w:t>
+      </w:r>
+      <w:r>
+        <w:t xml:space="preserve">: </w:t>
+      </w:r>
+      <w:r>
+        <w:rPr>
+          <w:rFonts w:hint="eastAsia"/>
+        </w:rPr>
+        <w:t>단계</w:t>
+      </w:r>
+    </w:p>
+    <w:p>
+      <w:pPr>
+        <w:pStyle w:val="a3"/>
+        <w:numPr>
+          <w:ilvl w:val="3"/>
+          <w:numId w:val="1"/>
+        </w:numPr>
+        <w:ind w:leftChars="0"/>
+      </w:pPr>
+      <w:r>
+        <w:rPr>
+          <w:rFonts w:hint="eastAsia"/>
+        </w:rPr>
+        <w:t>리소스 모음</w:t>
+      </w:r>
+    </w:p>
+    <w:p>
+      <w:pPr>
+        <w:pStyle w:val="a3"/>
+        <w:numPr>
+          <w:ilvl w:val="3"/>
+          <w:numId w:val="1"/>
+        </w:numPr>
+        <w:ind w:leftChars="0"/>
+      </w:pPr>
+      <w:r>
+        <w:rPr>
+          <w:rFonts w:hint="eastAsia"/>
+        </w:rPr>
+        <w:t>콘솔에서 추적 및 확인 가능</w:t>
+      </w:r>
+    </w:p>
+    <w:p>
+      <w:pPr>
+        <w:pStyle w:val="a3"/>
+        <w:numPr>
+          <w:ilvl w:val="3"/>
+          <w:numId w:val="1"/>
+        </w:numPr>
+        <w:ind w:leftChars="0"/>
+      </w:pPr>
+      <w:r>
+        <w:rPr>
+          <w:rFonts w:hint="eastAsia"/>
+        </w:rPr>
+        <w:t>교차 스택 참조</w:t>
+      </w:r>
+    </w:p>
+    <w:p>
+      <w:pPr>
+        <w:pStyle w:val="a3"/>
+        <w:numPr>
           <w:ilvl w:val="0"/>
           <w:numId w:val="1"/>
         </w:numPr>
@@ -84,13 +685,152 @@
       <w:pPr>
         <w:pStyle w:val="a3"/>
         <w:numPr>
+          <w:ilvl w:val="1"/>
+          <w:numId w:val="1"/>
+        </w:numPr>
+        <w:ind w:leftChars="0"/>
+      </w:pPr>
+      <w:r>
+        <w:rPr>
+          <w:rFonts w:hint="eastAsia"/>
+        </w:rPr>
+        <w:t>템플릿 구성</w:t>
+      </w:r>
+    </w:p>
+    <w:p>
+      <w:pPr>
+        <w:pStyle w:val="a3"/>
+        <w:numPr>
+          <w:ilvl w:val="2"/>
+          <w:numId w:val="1"/>
+        </w:numPr>
+        <w:ind w:leftChars="0"/>
+      </w:pPr>
+      <w:r>
+        <w:rPr>
+          <w:rFonts w:hint="eastAsia"/>
+        </w:rPr>
+        <w:t xml:space="preserve">소유권과 </w:t>
+      </w:r>
+      <w:r>
+        <w:t xml:space="preserve">App </w:t>
+      </w:r>
+      <w:r>
+        <w:rPr>
+          <w:rFonts w:hint="eastAsia"/>
+        </w:rPr>
+        <w:t xml:space="preserve">수명 주기를 </w:t>
+      </w:r>
+      <w:r>
+        <w:rPr>
+          <w:rFonts w:hint="eastAsia"/>
+        </w:rPr>
+        <w:t>기준으로 템플릿에 리소스를 지정</w:t>
+      </w:r>
+    </w:p>
+    <w:p>
+      <w:pPr>
+        <w:pStyle w:val="a3"/>
+        <w:numPr>
+          <w:ilvl w:val="2"/>
+          <w:numId w:val="1"/>
+        </w:numPr>
+        <w:ind w:leftChars="0"/>
+      </w:pPr>
+      <w:r>
+        <w:rPr>
+          <w:rFonts w:hint="eastAsia"/>
+        </w:rPr>
+        <w:t>리소스를 자체 템플릿으로 분리</w:t>
+      </w:r>
+    </w:p>
+    <w:p>
+      <w:pPr>
+        <w:pStyle w:val="a3"/>
+        <w:numPr>
+          <w:ilvl w:val="2"/>
+          <w:numId w:val="1"/>
+        </w:numPr>
+        <w:ind w:leftChars="0"/>
+      </w:pPr>
+      <w:r>
+        <w:rPr>
+          <w:rFonts w:hint="eastAsia"/>
+        </w:rPr>
+        <w:t xml:space="preserve">의도적으로 해당 리소스를 유형을 </w:t>
+      </w:r>
+      <w:r>
+        <w:rPr>
+          <w:rFonts w:hint="eastAsia"/>
+        </w:rPr>
+        <w:t xml:space="preserve">중앙에서 제어하려는 것이 </w:t>
+      </w:r>
+      <w:proofErr w:type="spellStart"/>
+      <w:r>
+        <w:rPr>
+          <w:rFonts w:hint="eastAsia"/>
+        </w:rPr>
+        <w:t>아닌한</w:t>
+      </w:r>
+      <w:proofErr w:type="spellEnd"/>
+      <w:r>
+        <w:rPr>
+          <w:rFonts w:hint="eastAsia"/>
+        </w:rPr>
+        <w:t>,</w:t>
+      </w:r>
+      <w:r>
+        <w:t xml:space="preserve"> </w:t>
+      </w:r>
+      <w:r>
+        <w:rPr>
+          <w:rFonts w:hint="eastAsia"/>
+        </w:rPr>
+        <w:t xml:space="preserve">단일 템플릿을 </w:t>
+      </w:r>
+      <w:r>
+        <w:t xml:space="preserve">App </w:t>
+      </w:r>
+      <w:r>
+        <w:rPr>
+          <w:rFonts w:hint="eastAsia"/>
+        </w:rPr>
+        <w:t>전체에서 공유하지 말 것!</w:t>
+      </w:r>
+    </w:p>
+    <w:p>
+      <w:pPr>
+        <w:pStyle w:val="a3"/>
+        <w:numPr>
+          <w:ilvl w:val="2"/>
+          <w:numId w:val="1"/>
+        </w:numPr>
+        <w:ind w:leftChars="0"/>
+      </w:pPr>
+      <w:r>
+        <w:rPr>
+          <w:rFonts w:hint="eastAsia"/>
+        </w:rPr>
+        <w:t>보안 리소스가 포함된 템플릿을 다른 템플릿과 별도의 저장소에 저장</w:t>
+      </w:r>
+    </w:p>
+    <w:p>
+      <w:pPr>
+        <w:pStyle w:val="a3"/>
+        <w:ind w:leftChars="0" w:left="1600"/>
+        <w:rPr>
+          <w:rFonts w:hint="eastAsia"/>
+        </w:rPr>
+      </w:pPr>
+    </w:p>
+    <w:p>
+      <w:pPr>
+        <w:pStyle w:val="a3"/>
+        <w:numPr>
           <w:ilvl w:val="0"/>
           <w:numId w:val="1"/>
         </w:numPr>
         <w:ind w:leftChars="0"/>
-        <w:rPr>
-          <w:rFonts w:hint="eastAsia"/>
-        </w:rPr>
       </w:pPr>
       <w:r>
         <w:rPr>
@@ -106,6 +846,102 @@
           <w:rFonts w:hint="eastAsia"/>
         </w:rPr>
         <w:t>에서 직접 지원하지 않는 리소스 기능은 어떻게 됩니까?</w:t>
+      </w:r>
+    </w:p>
+    <w:p>
+      <w:pPr>
+        <w:pStyle w:val="a3"/>
+        <w:numPr>
+          <w:ilvl w:val="1"/>
+          <w:numId w:val="1"/>
+        </w:numPr>
+        <w:ind w:leftChars="0"/>
+      </w:pPr>
+      <w:r>
+        <w:rPr>
+          <w:rFonts w:hint="eastAsia"/>
+        </w:rPr>
+        <w:t>C</w:t>
+      </w:r>
+      <w:r>
+        <w:t xml:space="preserve">loudFormation: </w:t>
+      </w:r>
+      <w:r>
+        <w:rPr>
+          <w:rFonts w:hint="eastAsia"/>
+        </w:rPr>
+        <w:t>사용자 정의 리소스 기능을 활용하여 자체 로직을 스택 생성의 일부로 추가</w:t>
+      </w:r>
+    </w:p>
+    <w:p>
+      <w:pPr>
+        <w:pStyle w:val="a3"/>
+        <w:numPr>
+          <w:ilvl w:val="1"/>
+          <w:numId w:val="1"/>
+        </w:numPr>
+        <w:ind w:leftChars="0"/>
+      </w:pPr>
+      <w:r>
+        <w:rPr>
+          <w:rFonts w:hint="eastAsia"/>
+        </w:rPr>
+        <w:t>E</w:t>
+      </w:r>
+      <w:r>
+        <w:t xml:space="preserve">lastic Beanstalk: </w:t>
+      </w:r>
+      <w:r>
+        <w:rPr>
+          <w:rFonts w:hint="eastAsia"/>
+        </w:rPr>
+        <w:t xml:space="preserve">웹 </w:t>
+      </w:r>
+      <w:r>
+        <w:t>App</w:t>
+      </w:r>
+      <w:r>
+        <w:rPr>
+          <w:rFonts w:hint="eastAsia"/>
+        </w:rPr>
+        <w:t>용 서비스.</w:t>
+      </w:r>
+      <w:r>
+        <w:t xml:space="preserve"> </w:t>
+      </w:r>
+      <w:r>
+        <w:rPr>
+          <w:rFonts w:hint="eastAsia"/>
+        </w:rPr>
+        <w:t xml:space="preserve">로드 </w:t>
+      </w:r>
+      <w:proofErr w:type="spellStart"/>
+      <w:r>
+        <w:rPr>
+          <w:rFonts w:hint="eastAsia"/>
+        </w:rPr>
+        <w:t>밸런싱</w:t>
+      </w:r>
+      <w:proofErr w:type="spellEnd"/>
+      <w:r>
+        <w:rPr>
+          <w:rFonts w:hint="eastAsia"/>
+        </w:rPr>
+        <w:t xml:space="preserve"> 코드 </w:t>
+      </w:r>
+      <w:proofErr w:type="spellStart"/>
+      <w:r>
+        <w:rPr>
+          <w:rFonts w:hint="eastAsia"/>
+        </w:rPr>
+        <w:t>배포등을</w:t>
+      </w:r>
+      <w:proofErr w:type="spellEnd"/>
+      <w:r>
+        <w:rPr>
+          <w:rFonts w:hint="eastAsia"/>
+        </w:rPr>
+        <w:t xml:space="preserve"> 자동으로 처리</w:t>
       </w:r>
       <w:bookmarkStart w:id="0" w:name="_GoBack"/>
       <w:bookmarkEnd w:id="0"/>
@@ -138,7 +974,7 @@
         <w:rFonts w:hint="default"/>
       </w:rPr>
     </w:lvl>
-    <w:lvl w:ilvl="1" w:tplc="04090019" w:tentative="1">
+    <w:lvl w:ilvl="1" w:tplc="04090019">
       <w:start w:val="1"/>
       <w:numFmt w:val="upperLetter"/>
       <w:lvlText w:val="%2."/>
@@ -147,7 +983,7 @@
         <w:ind w:left="1200" w:hanging="400"/>
       </w:pPr>
     </w:lvl>
-    <w:lvl w:ilvl="2" w:tplc="0409001B" w:tentative="1">
+    <w:lvl w:ilvl="2" w:tplc="0409001B">
       <w:start w:val="1"/>
       <w:numFmt w:val="lowerRoman"/>
       <w:lvlText w:val="%3."/>
@@ -156,7 +992,7 @@
         <w:ind w:left="1600" w:hanging="400"/>
       </w:pPr>
     </w:lvl>
-    <w:lvl w:ilvl="3" w:tplc="0409000F" w:tentative="1">
+    <w:lvl w:ilvl="3" w:tplc="0409000F">
       <w:start w:val="1"/>
       <w:numFmt w:val="decimal"/>
       <w:lvlText w:val="%4."/>

</xml_diff>